<commit_message>
Updated Value Stored in xUnmatched & xMatched
The values stored for the maps "xUnmatched" and "xMatched" were tuple pairs including the index of x and the list of preferences from set Y of x. The index of x was unused; therefore the value of the two maps was simplified to just the list of preferences from set Y of x.
</commit_message>
<xml_diff>
--- a/HOMEWORK-02.docx
+++ b/HOMEWORK-02.docx
@@ -219,13 +219,7 @@
         <w:spacing w:line="240" w:lineRule="auto"/>
       </w:pPr>
       <w:r>
-        <w:t>Can a man or a woman end up better off by lying about</w:t>
-      </w:r>
-      <w:r>
-        <w:t xml:space="preserve"> </w:t>
-      </w:r>
-      <w:r>
-        <w:t>his or her preferences?</w:t>
+        <w:t>Can a man or a woman end up better off by lying about his or her preferences?</w:t>
       </w:r>
     </w:p>
     <w:p>
@@ -233,19 +227,7 @@
         <w:spacing w:line="240" w:lineRule="auto"/>
       </w:pPr>
       <w:r>
-        <w:t>Give an example of a set of preference lists for which there is</w:t>
-      </w:r>
-      <w:r>
-        <w:t xml:space="preserve"> </w:t>
-      </w:r>
-      <w:r>
-        <w:t>a switch that would improve the partner of a woman who switched</w:t>
-      </w:r>
-      <w:r>
-        <w:t xml:space="preserve"> </w:t>
-      </w:r>
-      <w:r>
-        <w:t>preferences.</w:t>
+        <w:t>Give an example of a set of preference lists for which there is a switch that would improve the partner of a woman who switched preferences.</w:t>
       </w:r>
     </w:p>
     <w:p>
@@ -882,12 +864,7 @@
         <w:t>Rose</w:t>
       </w:r>
       <w:r>
-        <w:t>, wh</w:t>
-      </w:r>
-      <w:bookmarkStart w:id="0" w:name="_GoBack"/>
-      <w:bookmarkEnd w:id="0"/>
-      <w:r>
-        <w:t>o accepts</w:t>
+        <w:t>, who accepts</w:t>
       </w:r>
     </w:p>
     <w:p>
@@ -8345,7 +8322,43 @@
           <w:szCs w:val="20"/>
         </w:rPr>
         <w:br/>
-        <w:t xml:space="preserve">    # Value: (tuple) Pair including index of x and preferences from set Y of x</w:t>
+        <w:t xml:space="preserve">    # Value: (</w:t>
+      </w:r>
+      <w:r>
+        <w:rPr>
+          <w:rFonts w:ascii="Consolas" w:eastAsia="Times New Roman" w:hAnsi="Consolas" w:cs="Courier New"/>
+          <w:color w:val="67E581"/>
+          <w:sz w:val="20"/>
+          <w:szCs w:val="20"/>
+        </w:rPr>
+        <w:t>list of strings</w:t>
+      </w:r>
+      <w:r>
+        <w:rPr>
+          <w:rFonts w:ascii="Consolas" w:eastAsia="Times New Roman" w:hAnsi="Consolas" w:cs="Courier New"/>
+          <w:color w:val="67E581"/>
+          <w:sz w:val="20"/>
+          <w:szCs w:val="20"/>
+        </w:rPr>
+        <w:t xml:space="preserve">) </w:t>
+      </w:r>
+      <w:r>
+        <w:rPr>
+          <w:rFonts w:ascii="Consolas" w:eastAsia="Times New Roman" w:hAnsi="Consolas" w:cs="Courier New"/>
+          <w:color w:val="67E581"/>
+          <w:sz w:val="20"/>
+          <w:szCs w:val="20"/>
+        </w:rPr>
+        <w:t>P</w:t>
+      </w:r>
+      <w:r>
+        <w:rPr>
+          <w:rFonts w:ascii="Consolas" w:eastAsia="Times New Roman" w:hAnsi="Consolas" w:cs="Courier New"/>
+          <w:color w:val="67E581"/>
+          <w:sz w:val="20"/>
+          <w:szCs w:val="20"/>
+        </w:rPr>
+        <w:t>references from set Y of x</w:t>
       </w:r>
       <w:r>
         <w:rPr>
@@ -8573,7 +8586,7 @@
           <w:sz w:val="20"/>
           <w:szCs w:val="20"/>
         </w:rPr>
-        <w:t xml:space="preserve"># Add index of x and name of x and preferences of x to </w:t>
+        <w:t xml:space="preserve"># Add preferences of x to </w:t>
       </w:r>
       <w:proofErr w:type="spellStart"/>
       <w:r>
@@ -8647,6 +8660,576 @@
         </w:rPr>
         <w:t xml:space="preserve">] = </w:t>
       </w:r>
+      <w:proofErr w:type="spellStart"/>
+      <w:r>
+        <w:rPr>
+          <w:rFonts w:ascii="Consolas" w:eastAsia="Times New Roman" w:hAnsi="Consolas" w:cs="Courier New"/>
+          <w:color w:val="9BC28E"/>
+          <w:sz w:val="20"/>
+          <w:szCs w:val="20"/>
+        </w:rPr>
+        <w:t>setX</w:t>
+      </w:r>
+      <w:proofErr w:type="spellEnd"/>
+      <w:r>
+        <w:rPr>
+          <w:rFonts w:ascii="Consolas" w:eastAsia="Times New Roman" w:hAnsi="Consolas" w:cs="Courier New"/>
+          <w:b/>
+          <w:bCs/>
+          <w:color w:val="FFFFFF"/>
+          <w:sz w:val="20"/>
+          <w:szCs w:val="20"/>
+        </w:rPr>
+        <w:t>[</w:t>
+      </w:r>
+      <w:r>
+        <w:rPr>
+          <w:rFonts w:ascii="Consolas" w:eastAsia="Times New Roman" w:hAnsi="Consolas" w:cs="Courier New"/>
+          <w:color w:val="9BC28E"/>
+          <w:sz w:val="20"/>
+          <w:szCs w:val="20"/>
+        </w:rPr>
+        <w:t>x</w:t>
+      </w:r>
+      <w:r>
+        <w:rPr>
+          <w:rFonts w:ascii="Consolas" w:eastAsia="Times New Roman" w:hAnsi="Consolas" w:cs="Courier New"/>
+          <w:b/>
+          <w:bCs/>
+          <w:color w:val="FFFFFF"/>
+          <w:sz w:val="20"/>
+          <w:szCs w:val="20"/>
+        </w:rPr>
+        <w:t>]</w:t>
+      </w:r>
+      <w:r>
+        <w:rPr>
+          <w:rFonts w:ascii="Consolas" w:eastAsia="Times New Roman" w:hAnsi="Consolas" w:cs="Courier New"/>
+          <w:b/>
+          <w:bCs/>
+          <w:color w:val="9BC28E"/>
+          <w:sz w:val="20"/>
+          <w:szCs w:val="20"/>
+        </w:rPr>
+        <w:br/>
+      </w:r>
+      <w:r>
+        <w:rPr>
+          <w:rFonts w:ascii="Consolas" w:eastAsia="Times New Roman" w:hAnsi="Consolas" w:cs="Courier New"/>
+          <w:b/>
+          <w:bCs/>
+          <w:color w:val="9BC28E"/>
+          <w:sz w:val="20"/>
+          <w:szCs w:val="20"/>
+        </w:rPr>
+        <w:br/>
+        <w:t xml:space="preserve">    </w:t>
+      </w:r>
+      <w:r>
+        <w:rPr>
+          <w:rFonts w:ascii="Consolas" w:eastAsia="Times New Roman" w:hAnsi="Consolas" w:cs="Courier New"/>
+          <w:color w:val="67E581"/>
+          <w:sz w:val="20"/>
+          <w:szCs w:val="20"/>
+        </w:rPr>
+        <w:t># Free memory to reduce space complexity</w:t>
+      </w:r>
+      <w:r>
+        <w:rPr>
+          <w:rFonts w:ascii="Consolas" w:eastAsia="Times New Roman" w:hAnsi="Consolas" w:cs="Courier New"/>
+          <w:color w:val="67E581"/>
+          <w:sz w:val="20"/>
+          <w:szCs w:val="20"/>
+        </w:rPr>
+        <w:br/>
+        <w:t xml:space="preserve">    </w:t>
+      </w:r>
+      <w:r>
+        <w:rPr>
+          <w:rFonts w:ascii="Consolas" w:eastAsia="Times New Roman" w:hAnsi="Consolas" w:cs="Courier New"/>
+          <w:b/>
+          <w:bCs/>
+          <w:color w:val="CC9900"/>
+          <w:sz w:val="20"/>
+          <w:szCs w:val="20"/>
+        </w:rPr>
+        <w:t xml:space="preserve">del </w:t>
+      </w:r>
+      <w:proofErr w:type="spellStart"/>
+      <w:r>
+        <w:rPr>
+          <w:rFonts w:ascii="Consolas" w:eastAsia="Times New Roman" w:hAnsi="Consolas" w:cs="Courier New"/>
+          <w:color w:val="9BC28E"/>
+          <w:sz w:val="20"/>
+          <w:szCs w:val="20"/>
+        </w:rPr>
+        <w:t>setX</w:t>
+      </w:r>
+      <w:proofErr w:type="spellEnd"/>
+      <w:r>
+        <w:rPr>
+          <w:rFonts w:ascii="Consolas" w:eastAsia="Times New Roman" w:hAnsi="Consolas" w:cs="Courier New"/>
+          <w:color w:val="9BC28E"/>
+          <w:sz w:val="20"/>
+          <w:szCs w:val="20"/>
+        </w:rPr>
+        <w:br/>
+      </w:r>
+      <w:r>
+        <w:rPr>
+          <w:rFonts w:ascii="Consolas" w:eastAsia="Times New Roman" w:hAnsi="Consolas" w:cs="Courier New"/>
+          <w:color w:val="9BC28E"/>
+          <w:sz w:val="20"/>
+          <w:szCs w:val="20"/>
+        </w:rPr>
+        <w:br/>
+        <w:t xml:space="preserve">    </w:t>
+      </w:r>
+      <w:r>
+        <w:rPr>
+          <w:rFonts w:ascii="Consolas" w:eastAsia="Times New Roman" w:hAnsi="Consolas" w:cs="Courier New"/>
+          <w:color w:val="67E581"/>
+          <w:sz w:val="20"/>
+          <w:szCs w:val="20"/>
+        </w:rPr>
+        <w:t># Declare map to represent current existing matches</w:t>
+      </w:r>
+      <w:r>
+        <w:rPr>
+          <w:rFonts w:ascii="Consolas" w:eastAsia="Times New Roman" w:hAnsi="Consolas" w:cs="Courier New"/>
+          <w:color w:val="67E581"/>
+          <w:sz w:val="20"/>
+          <w:szCs w:val="20"/>
+        </w:rPr>
+        <w:br/>
+        <w:t xml:space="preserve">    # Key: (string) Name of element of set Y</w:t>
+      </w:r>
+      <w:r>
+        <w:rPr>
+          <w:rFonts w:ascii="Consolas" w:eastAsia="Times New Roman" w:hAnsi="Consolas" w:cs="Courier New"/>
+          <w:color w:val="67E581"/>
+          <w:sz w:val="20"/>
+          <w:szCs w:val="20"/>
+        </w:rPr>
+        <w:br/>
+        <w:t xml:space="preserve">    # Value: (string) Name of element of set X</w:t>
+      </w:r>
+      <w:r>
+        <w:rPr>
+          <w:rFonts w:ascii="Consolas" w:eastAsia="Times New Roman" w:hAnsi="Consolas" w:cs="Courier New"/>
+          <w:color w:val="67E581"/>
+          <w:sz w:val="20"/>
+          <w:szCs w:val="20"/>
+        </w:rPr>
+        <w:br/>
+        <w:t xml:space="preserve">    </w:t>
+      </w:r>
+      <w:proofErr w:type="spellStart"/>
+      <w:r>
+        <w:rPr>
+          <w:rFonts w:ascii="Consolas" w:eastAsia="Times New Roman" w:hAnsi="Consolas" w:cs="Courier New"/>
+          <w:color w:val="9BC28E"/>
+          <w:sz w:val="20"/>
+          <w:szCs w:val="20"/>
+        </w:rPr>
+        <w:t>yMatches</w:t>
+      </w:r>
+      <w:proofErr w:type="spellEnd"/>
+      <w:r>
+        <w:rPr>
+          <w:rFonts w:ascii="Consolas" w:eastAsia="Times New Roman" w:hAnsi="Consolas" w:cs="Courier New"/>
+          <w:color w:val="9BC28E"/>
+          <w:sz w:val="20"/>
+          <w:szCs w:val="20"/>
+        </w:rPr>
+        <w:t xml:space="preserve"> </w:t>
+      </w:r>
+      <w:r>
+        <w:rPr>
+          <w:rFonts w:ascii="Consolas" w:eastAsia="Times New Roman" w:hAnsi="Consolas" w:cs="Courier New"/>
+          <w:b/>
+          <w:bCs/>
+          <w:color w:val="FFFFFF"/>
+          <w:sz w:val="20"/>
+          <w:szCs w:val="20"/>
+        </w:rPr>
+        <w:t xml:space="preserve">= </w:t>
+      </w:r>
+      <w:r>
+        <w:rPr>
+          <w:rFonts w:ascii="Consolas" w:eastAsia="Times New Roman" w:hAnsi="Consolas" w:cs="Courier New"/>
+          <w:b/>
+          <w:bCs/>
+          <w:color w:val="D8F69C"/>
+          <w:sz w:val="20"/>
+          <w:szCs w:val="20"/>
+        </w:rPr>
+        <w:t>{}</w:t>
+      </w:r>
+      <w:r>
+        <w:rPr>
+          <w:rFonts w:ascii="Consolas" w:eastAsia="Times New Roman" w:hAnsi="Consolas" w:cs="Courier New"/>
+          <w:b/>
+          <w:bCs/>
+          <w:color w:val="D8F69C"/>
+          <w:sz w:val="20"/>
+          <w:szCs w:val="20"/>
+        </w:rPr>
+        <w:br/>
+      </w:r>
+      <w:r>
+        <w:rPr>
+          <w:rFonts w:ascii="Consolas" w:eastAsia="Times New Roman" w:hAnsi="Consolas" w:cs="Courier New"/>
+          <w:b/>
+          <w:bCs/>
+          <w:color w:val="D8F69C"/>
+          <w:sz w:val="20"/>
+          <w:szCs w:val="20"/>
+        </w:rPr>
+        <w:br/>
+        <w:t xml:space="preserve">    </w:t>
+      </w:r>
+      <w:r>
+        <w:rPr>
+          <w:rFonts w:ascii="Consolas" w:eastAsia="Times New Roman" w:hAnsi="Consolas" w:cs="Courier New"/>
+          <w:color w:val="67E581"/>
+          <w:sz w:val="20"/>
+          <w:szCs w:val="20"/>
+        </w:rPr>
+        <w:t># Declare map to represent the currently matched elements of set X</w:t>
+      </w:r>
+      <w:r>
+        <w:rPr>
+          <w:rFonts w:ascii="Consolas" w:eastAsia="Times New Roman" w:hAnsi="Consolas" w:cs="Courier New"/>
+          <w:color w:val="67E581"/>
+          <w:sz w:val="20"/>
+          <w:szCs w:val="20"/>
+        </w:rPr>
+        <w:br/>
+        <w:t xml:space="preserve">    # Key: (integer) Name of element x from set X</w:t>
+      </w:r>
+      <w:r>
+        <w:rPr>
+          <w:rFonts w:ascii="Consolas" w:eastAsia="Times New Roman" w:hAnsi="Consolas" w:cs="Courier New"/>
+          <w:color w:val="67E581"/>
+          <w:sz w:val="20"/>
+          <w:szCs w:val="20"/>
+        </w:rPr>
+        <w:br/>
+        <w:t xml:space="preserve">    # Value: (</w:t>
+      </w:r>
+      <w:r>
+        <w:rPr>
+          <w:rFonts w:ascii="Consolas" w:eastAsia="Times New Roman" w:hAnsi="Consolas" w:cs="Courier New"/>
+          <w:color w:val="67E581"/>
+          <w:sz w:val="20"/>
+          <w:szCs w:val="20"/>
+        </w:rPr>
+        <w:t>list of strings</w:t>
+      </w:r>
+      <w:r>
+        <w:rPr>
+          <w:rFonts w:ascii="Consolas" w:eastAsia="Times New Roman" w:hAnsi="Consolas" w:cs="Courier New"/>
+          <w:color w:val="67E581"/>
+          <w:sz w:val="20"/>
+          <w:szCs w:val="20"/>
+        </w:rPr>
+        <w:t>) Preferences from set Y of x</w:t>
+      </w:r>
+      <w:r>
+        <w:rPr>
+          <w:rFonts w:ascii="Consolas" w:eastAsia="Times New Roman" w:hAnsi="Consolas" w:cs="Courier New"/>
+          <w:color w:val="67E581"/>
+          <w:sz w:val="20"/>
+          <w:szCs w:val="20"/>
+        </w:rPr>
+        <w:br/>
+        <w:t xml:space="preserve">    </w:t>
+      </w:r>
+      <w:proofErr w:type="spellStart"/>
+      <w:r>
+        <w:rPr>
+          <w:rFonts w:ascii="Consolas" w:eastAsia="Times New Roman" w:hAnsi="Consolas" w:cs="Courier New"/>
+          <w:color w:val="9BC28E"/>
+          <w:sz w:val="20"/>
+          <w:szCs w:val="20"/>
+        </w:rPr>
+        <w:t>xMatched</w:t>
+      </w:r>
+      <w:proofErr w:type="spellEnd"/>
+      <w:r>
+        <w:rPr>
+          <w:rFonts w:ascii="Consolas" w:eastAsia="Times New Roman" w:hAnsi="Consolas" w:cs="Courier New"/>
+          <w:color w:val="9BC28E"/>
+          <w:sz w:val="20"/>
+          <w:szCs w:val="20"/>
+        </w:rPr>
+        <w:t xml:space="preserve"> </w:t>
+      </w:r>
+      <w:r>
+        <w:rPr>
+          <w:rFonts w:ascii="Consolas" w:eastAsia="Times New Roman" w:hAnsi="Consolas" w:cs="Courier New"/>
+          <w:b/>
+          <w:bCs/>
+          <w:color w:val="FFFFFF"/>
+          <w:sz w:val="20"/>
+          <w:szCs w:val="20"/>
+        </w:rPr>
+        <w:t xml:space="preserve">= </w:t>
+      </w:r>
+      <w:r>
+        <w:rPr>
+          <w:rFonts w:ascii="Consolas" w:eastAsia="Times New Roman" w:hAnsi="Consolas" w:cs="Courier New"/>
+          <w:b/>
+          <w:bCs/>
+          <w:color w:val="D8F69C"/>
+          <w:sz w:val="20"/>
+          <w:szCs w:val="20"/>
+        </w:rPr>
+        <w:t>{}</w:t>
+      </w:r>
+      <w:r>
+        <w:rPr>
+          <w:rFonts w:ascii="Consolas" w:eastAsia="Times New Roman" w:hAnsi="Consolas" w:cs="Courier New"/>
+          <w:b/>
+          <w:bCs/>
+          <w:color w:val="D8F69C"/>
+          <w:sz w:val="20"/>
+          <w:szCs w:val="20"/>
+        </w:rPr>
+        <w:br/>
+      </w:r>
+      <w:r>
+        <w:rPr>
+          <w:rFonts w:ascii="Consolas" w:eastAsia="Times New Roman" w:hAnsi="Consolas" w:cs="Courier New"/>
+          <w:b/>
+          <w:bCs/>
+          <w:color w:val="D8F69C"/>
+          <w:sz w:val="20"/>
+          <w:szCs w:val="20"/>
+        </w:rPr>
+        <w:br/>
+        <w:t xml:space="preserve">    </w:t>
+      </w:r>
+      <w:r>
+        <w:rPr>
+          <w:rFonts w:ascii="Consolas" w:eastAsia="Times New Roman" w:hAnsi="Consolas" w:cs="Courier New"/>
+          <w:color w:val="67E581"/>
+          <w:sz w:val="20"/>
+          <w:szCs w:val="20"/>
+        </w:rPr>
+        <w:t># Initialize count of unmatched elements of set X to n</w:t>
+      </w:r>
+      <w:r>
+        <w:rPr>
+          <w:rFonts w:ascii="Consolas" w:eastAsia="Times New Roman" w:hAnsi="Consolas" w:cs="Courier New"/>
+          <w:color w:val="67E581"/>
+          <w:sz w:val="20"/>
+          <w:szCs w:val="20"/>
+        </w:rPr>
+        <w:br/>
+        <w:t xml:space="preserve">    </w:t>
+      </w:r>
+      <w:proofErr w:type="spellStart"/>
+      <w:r>
+        <w:rPr>
+          <w:rFonts w:ascii="Consolas" w:eastAsia="Times New Roman" w:hAnsi="Consolas" w:cs="Courier New"/>
+          <w:color w:val="9BC28E"/>
+          <w:sz w:val="20"/>
+          <w:szCs w:val="20"/>
+        </w:rPr>
+        <w:t>xUnmatchedCount</w:t>
+      </w:r>
+      <w:proofErr w:type="spellEnd"/>
+      <w:r>
+        <w:rPr>
+          <w:rFonts w:ascii="Consolas" w:eastAsia="Times New Roman" w:hAnsi="Consolas" w:cs="Courier New"/>
+          <w:color w:val="9BC28E"/>
+          <w:sz w:val="20"/>
+          <w:szCs w:val="20"/>
+        </w:rPr>
+        <w:t xml:space="preserve"> </w:t>
+      </w:r>
+      <w:r>
+        <w:rPr>
+          <w:rFonts w:ascii="Consolas" w:eastAsia="Times New Roman" w:hAnsi="Consolas" w:cs="Courier New"/>
+          <w:b/>
+          <w:bCs/>
+          <w:color w:val="FFFFFF"/>
+          <w:sz w:val="20"/>
+          <w:szCs w:val="20"/>
+        </w:rPr>
+        <w:t xml:space="preserve">= </w:t>
+      </w:r>
+      <w:r>
+        <w:rPr>
+          <w:rFonts w:ascii="Consolas" w:eastAsia="Times New Roman" w:hAnsi="Consolas" w:cs="Courier New"/>
+          <w:color w:val="9BC28E"/>
+          <w:sz w:val="20"/>
+          <w:szCs w:val="20"/>
+        </w:rPr>
+        <w:t>n</w:t>
+      </w:r>
+      <w:r>
+        <w:rPr>
+          <w:rFonts w:ascii="Consolas" w:eastAsia="Times New Roman" w:hAnsi="Consolas" w:cs="Courier New"/>
+          <w:color w:val="9BC28E"/>
+          <w:sz w:val="20"/>
+          <w:szCs w:val="20"/>
+        </w:rPr>
+        <w:br/>
+      </w:r>
+      <w:r>
+        <w:rPr>
+          <w:rFonts w:ascii="Consolas" w:eastAsia="Times New Roman" w:hAnsi="Consolas" w:cs="Courier New"/>
+          <w:color w:val="9BC28E"/>
+          <w:sz w:val="20"/>
+          <w:szCs w:val="20"/>
+        </w:rPr>
+        <w:br/>
+        <w:t xml:space="preserve">    </w:t>
+      </w:r>
+      <w:r>
+        <w:rPr>
+          <w:rFonts w:ascii="Consolas" w:eastAsia="Times New Roman" w:hAnsi="Consolas" w:cs="Courier New"/>
+          <w:color w:val="67E581"/>
+          <w:sz w:val="20"/>
+          <w:szCs w:val="20"/>
+        </w:rPr>
+        <w:t># While there are still unmatched elements of set X</w:t>
+      </w:r>
+      <w:r>
+        <w:rPr>
+          <w:rFonts w:ascii="Consolas" w:eastAsia="Times New Roman" w:hAnsi="Consolas" w:cs="Courier New"/>
+          <w:color w:val="67E581"/>
+          <w:sz w:val="20"/>
+          <w:szCs w:val="20"/>
+        </w:rPr>
+        <w:br/>
+        <w:t xml:space="preserve">    </w:t>
+      </w:r>
+      <w:r>
+        <w:rPr>
+          <w:rFonts w:ascii="Consolas" w:eastAsia="Times New Roman" w:hAnsi="Consolas" w:cs="Courier New"/>
+          <w:b/>
+          <w:bCs/>
+          <w:color w:val="CC9900"/>
+          <w:sz w:val="20"/>
+          <w:szCs w:val="20"/>
+        </w:rPr>
+        <w:t xml:space="preserve">while </w:t>
+      </w:r>
+      <w:proofErr w:type="spellStart"/>
+      <w:r>
+        <w:rPr>
+          <w:rFonts w:ascii="Consolas" w:eastAsia="Times New Roman" w:hAnsi="Consolas" w:cs="Courier New"/>
+          <w:color w:val="9BC28E"/>
+          <w:sz w:val="20"/>
+          <w:szCs w:val="20"/>
+        </w:rPr>
+        <w:t>xUnmatchedCount</w:t>
+      </w:r>
+      <w:proofErr w:type="spellEnd"/>
+      <w:r>
+        <w:rPr>
+          <w:rFonts w:ascii="Consolas" w:eastAsia="Times New Roman" w:hAnsi="Consolas" w:cs="Courier New"/>
+          <w:color w:val="9BC28E"/>
+          <w:sz w:val="20"/>
+          <w:szCs w:val="20"/>
+        </w:rPr>
+        <w:t xml:space="preserve"> </w:t>
+      </w:r>
+      <w:r>
+        <w:rPr>
+          <w:rFonts w:ascii="Consolas" w:eastAsia="Times New Roman" w:hAnsi="Consolas" w:cs="Courier New"/>
+          <w:b/>
+          <w:bCs/>
+          <w:color w:val="FFFFFF"/>
+          <w:sz w:val="20"/>
+          <w:szCs w:val="20"/>
+        </w:rPr>
+        <w:t xml:space="preserve">&gt; </w:t>
+      </w:r>
+      <w:r>
+        <w:rPr>
+          <w:rFonts w:ascii="Consolas" w:eastAsia="Times New Roman" w:hAnsi="Consolas" w:cs="Courier New"/>
+          <w:color w:val="F971BB"/>
+          <w:sz w:val="20"/>
+          <w:szCs w:val="20"/>
+        </w:rPr>
+        <w:t>0</w:t>
+      </w:r>
+      <w:r>
+        <w:rPr>
+          <w:rFonts w:ascii="Consolas" w:eastAsia="Times New Roman" w:hAnsi="Consolas" w:cs="Courier New"/>
+          <w:b/>
+          <w:bCs/>
+          <w:color w:val="FFFFFF"/>
+          <w:sz w:val="20"/>
+          <w:szCs w:val="20"/>
+        </w:rPr>
+        <w:t>:</w:t>
+      </w:r>
+      <w:r>
+        <w:rPr>
+          <w:rFonts w:ascii="Consolas" w:eastAsia="Times New Roman" w:hAnsi="Consolas" w:cs="Courier New"/>
+          <w:b/>
+          <w:bCs/>
+          <w:color w:val="FFFFFF"/>
+          <w:sz w:val="20"/>
+          <w:szCs w:val="20"/>
+        </w:rPr>
+        <w:br/>
+        <w:t xml:space="preserve">        </w:t>
+      </w:r>
+      <w:r>
+        <w:rPr>
+          <w:rFonts w:ascii="Consolas" w:eastAsia="Times New Roman" w:hAnsi="Consolas" w:cs="Courier New"/>
+          <w:color w:val="67E581"/>
+          <w:sz w:val="20"/>
+          <w:szCs w:val="20"/>
+        </w:rPr>
+        <w:t># Get the first unmatched element x of set X</w:t>
+      </w:r>
+      <w:r>
+        <w:rPr>
+          <w:rFonts w:ascii="Consolas" w:eastAsia="Times New Roman" w:hAnsi="Consolas" w:cs="Courier New"/>
+          <w:color w:val="67E581"/>
+          <w:sz w:val="20"/>
+          <w:szCs w:val="20"/>
+        </w:rPr>
+        <w:br/>
+        <w:t xml:space="preserve">        </w:t>
+      </w:r>
+      <w:r>
+        <w:rPr>
+          <w:rFonts w:ascii="Consolas" w:eastAsia="Times New Roman" w:hAnsi="Consolas" w:cs="Courier New"/>
+          <w:color w:val="9BC28E"/>
+          <w:sz w:val="20"/>
+          <w:szCs w:val="20"/>
+        </w:rPr>
+        <w:t xml:space="preserve">xTuple </w:t>
+      </w:r>
+      <w:r>
+        <w:rPr>
+          <w:rFonts w:ascii="Consolas" w:eastAsia="Times New Roman" w:hAnsi="Consolas" w:cs="Courier New"/>
+          <w:b/>
+          <w:bCs/>
+          <w:color w:val="FFFFFF"/>
+          <w:sz w:val="20"/>
+          <w:szCs w:val="20"/>
+        </w:rPr>
+        <w:t xml:space="preserve">= </w:t>
+      </w:r>
+      <w:r>
+        <w:rPr>
+          <w:rFonts w:ascii="Consolas" w:eastAsia="Times New Roman" w:hAnsi="Consolas" w:cs="Courier New"/>
+          <w:color w:val="00CCCC"/>
+          <w:sz w:val="20"/>
+          <w:szCs w:val="20"/>
+        </w:rPr>
+        <w:t>list</w:t>
+      </w:r>
       <w:r>
         <w:rPr>
           <w:rFonts w:ascii="Consolas" w:eastAsia="Times New Roman" w:hAnsi="Consolas" w:cs="Courier New"/>
@@ -8666,17 +9249,81 @@
           <w:sz w:val="20"/>
           <w:szCs w:val="20"/>
         </w:rPr>
-        <w:t>i</w:t>
+        <w:t>xUnmatched.items</w:t>
       </w:r>
       <w:proofErr w:type="spellEnd"/>
       <w:r>
         <w:rPr>
           <w:rFonts w:ascii="Consolas" w:eastAsia="Times New Roman" w:hAnsi="Consolas" w:cs="Courier New"/>
-          <w:color w:val="CC7832"/>
-          <w:sz w:val="20"/>
-          <w:szCs w:val="20"/>
-        </w:rPr>
-        <w:t xml:space="preserve">, </w:t>
+          <w:b/>
+          <w:bCs/>
+          <w:color w:val="9BC28E"/>
+          <w:sz w:val="20"/>
+          <w:szCs w:val="20"/>
+        </w:rPr>
+        <w:t>())</w:t>
+      </w:r>
+      <w:r>
+        <w:rPr>
+          <w:rFonts w:ascii="Consolas" w:eastAsia="Times New Roman" w:hAnsi="Consolas" w:cs="Courier New"/>
+          <w:b/>
+          <w:bCs/>
+          <w:color w:val="FFFFFF"/>
+          <w:sz w:val="20"/>
+          <w:szCs w:val="20"/>
+        </w:rPr>
+        <w:t>[</w:t>
+      </w:r>
+      <w:r>
+        <w:rPr>
+          <w:rFonts w:ascii="Consolas" w:eastAsia="Times New Roman" w:hAnsi="Consolas" w:cs="Courier New"/>
+          <w:color w:val="F971BB"/>
+          <w:sz w:val="20"/>
+          <w:szCs w:val="20"/>
+        </w:rPr>
+        <w:t>0</w:t>
+      </w:r>
+      <w:r>
+        <w:rPr>
+          <w:rFonts w:ascii="Consolas" w:eastAsia="Times New Roman" w:hAnsi="Consolas" w:cs="Courier New"/>
+          <w:b/>
+          <w:bCs/>
+          <w:color w:val="FFFFFF"/>
+          <w:sz w:val="20"/>
+          <w:szCs w:val="20"/>
+        </w:rPr>
+        <w:t>]</w:t>
+      </w:r>
+      <w:r>
+        <w:rPr>
+          <w:rFonts w:ascii="Consolas" w:eastAsia="Times New Roman" w:hAnsi="Consolas" w:cs="Courier New"/>
+          <w:b/>
+          <w:bCs/>
+          <w:color w:val="FFFFFF"/>
+          <w:sz w:val="20"/>
+          <w:szCs w:val="20"/>
+        </w:rPr>
+        <w:br/>
+        <w:t xml:space="preserve">        </w:t>
+      </w:r>
+      <w:r>
+        <w:rPr>
+          <w:rFonts w:ascii="Consolas" w:eastAsia="Times New Roman" w:hAnsi="Consolas" w:cs="Courier New"/>
+          <w:color w:val="67E581"/>
+          <w:sz w:val="20"/>
+          <w:szCs w:val="20"/>
+        </w:rPr>
+        <w:t># Extract the name of x</w:t>
+      </w:r>
+      <w:r>
+        <w:rPr>
+          <w:rFonts w:ascii="Consolas" w:eastAsia="Times New Roman" w:hAnsi="Consolas" w:cs="Courier New"/>
+          <w:color w:val="67E581"/>
+          <w:sz w:val="20"/>
+          <w:szCs w:val="20"/>
+        </w:rPr>
+        <w:br/>
+        <w:t xml:space="preserve">        </w:t>
       </w:r>
       <w:proofErr w:type="spellStart"/>
       <w:r>
@@ -8686,12 +9333,41 @@
           <w:sz w:val="20"/>
           <w:szCs w:val="20"/>
         </w:rPr>
-        <w:t>setX</w:t>
+        <w:t>x</w:t>
       </w:r>
       <w:proofErr w:type="spellEnd"/>
       <w:r>
         <w:rPr>
           <w:rFonts w:ascii="Consolas" w:eastAsia="Times New Roman" w:hAnsi="Consolas" w:cs="Courier New"/>
+          <w:color w:val="9BC28E"/>
+          <w:sz w:val="20"/>
+          <w:szCs w:val="20"/>
+        </w:rPr>
+        <w:t xml:space="preserve"> </w:t>
+      </w:r>
+      <w:r>
+        <w:rPr>
+          <w:rFonts w:ascii="Consolas" w:eastAsia="Times New Roman" w:hAnsi="Consolas" w:cs="Courier New"/>
+          <w:b/>
+          <w:bCs/>
+          <w:color w:val="FFFFFF"/>
+          <w:sz w:val="20"/>
+          <w:szCs w:val="20"/>
+        </w:rPr>
+        <w:t xml:space="preserve">= </w:t>
+      </w:r>
+      <w:r>
+        <w:rPr>
+          <w:rFonts w:ascii="Consolas" w:eastAsia="Times New Roman" w:hAnsi="Consolas" w:cs="Courier New"/>
+          <w:color w:val="9BC28E"/>
+          <w:sz w:val="20"/>
+          <w:szCs w:val="20"/>
+        </w:rPr>
+        <w:t>xTuple</w:t>
+      </w:r>
+      <w:r>
+        <w:rPr>
+          <w:rFonts w:ascii="Consolas" w:eastAsia="Times New Roman" w:hAnsi="Consolas" w:cs="Courier New"/>
           <w:b/>
           <w:bCs/>
           <w:color w:val="FFFFFF"/>
@@ -8703,11 +9379,11 @@
       <w:r>
         <w:rPr>
           <w:rFonts w:ascii="Consolas" w:eastAsia="Times New Roman" w:hAnsi="Consolas" w:cs="Courier New"/>
-          <w:color w:val="9BC28E"/>
-          <w:sz w:val="20"/>
-          <w:szCs w:val="20"/>
-        </w:rPr>
-        <w:t>x</w:t>
+          <w:color w:val="F971BB"/>
+          <w:sz w:val="20"/>
+          <w:szCs w:val="20"/>
+        </w:rPr>
+        <w:t>0</w:t>
       </w:r>
       <w:r>
         <w:rPr>
@@ -8720,69 +9396,49 @@
         </w:rPr>
         <w:t>]</w:t>
       </w:r>
-      <w:r>
-        <w:rPr>
-          <w:rFonts w:ascii="Consolas" w:eastAsia="Times New Roman" w:hAnsi="Consolas" w:cs="Courier New"/>
-          <w:b/>
-          <w:bCs/>
-          <w:color w:val="9BC28E"/>
-          <w:sz w:val="20"/>
-          <w:szCs w:val="20"/>
-        </w:rPr>
-        <w:t>)</w:t>
-      </w:r>
-      <w:r>
-        <w:rPr>
-          <w:rFonts w:ascii="Consolas" w:eastAsia="Times New Roman" w:hAnsi="Consolas" w:cs="Courier New"/>
-          <w:b/>
-          <w:bCs/>
-          <w:color w:val="9BC28E"/>
-          <w:sz w:val="20"/>
-          <w:szCs w:val="20"/>
-        </w:rPr>
-        <w:br/>
-      </w:r>
-      <w:r>
-        <w:rPr>
-          <w:rFonts w:ascii="Consolas" w:eastAsia="Times New Roman" w:hAnsi="Consolas" w:cs="Courier New"/>
-          <w:b/>
-          <w:bCs/>
-          <w:color w:val="9BC28E"/>
-          <w:sz w:val="20"/>
-          <w:szCs w:val="20"/>
-        </w:rPr>
-        <w:br/>
-        <w:t xml:space="preserve">    </w:t>
-      </w:r>
-      <w:r>
-        <w:rPr>
-          <w:rFonts w:ascii="Consolas" w:eastAsia="Times New Roman" w:hAnsi="Consolas" w:cs="Courier New"/>
-          <w:color w:val="67E581"/>
-          <w:sz w:val="20"/>
-          <w:szCs w:val="20"/>
-        </w:rPr>
-        <w:t># Free memory to reduce space complexity</w:t>
-      </w:r>
-      <w:r>
-        <w:rPr>
-          <w:rFonts w:ascii="Consolas" w:eastAsia="Times New Roman" w:hAnsi="Consolas" w:cs="Courier New"/>
-          <w:color w:val="67E581"/>
-          <w:sz w:val="20"/>
-          <w:szCs w:val="20"/>
-        </w:rPr>
-        <w:br/>
-        <w:t xml:space="preserve">    </w:t>
-      </w:r>
-      <w:r>
-        <w:rPr>
-          <w:rFonts w:ascii="Consolas" w:eastAsia="Times New Roman" w:hAnsi="Consolas" w:cs="Courier New"/>
-          <w:b/>
-          <w:bCs/>
-          <w:color w:val="CC9900"/>
-          <w:sz w:val="20"/>
-          <w:szCs w:val="20"/>
-        </w:rPr>
-        <w:t xml:space="preserve">del </w:t>
+      <w:bookmarkStart w:id="0" w:name="_GoBack"/>
+      <w:bookmarkEnd w:id="0"/>
+      <w:r>
+        <w:rPr>
+          <w:rFonts w:ascii="Consolas" w:eastAsia="Times New Roman" w:hAnsi="Consolas" w:cs="Courier New"/>
+          <w:b/>
+          <w:bCs/>
+          <w:color w:val="FFFFFF"/>
+          <w:sz w:val="20"/>
+          <w:szCs w:val="20"/>
+        </w:rPr>
+        <w:t xml:space="preserve"> </w:t>
+      </w:r>
+      <w:r>
+        <w:rPr>
+          <w:rFonts w:ascii="Consolas" w:eastAsia="Times New Roman" w:hAnsi="Consolas" w:cs="Courier New"/>
+          <w:b/>
+          <w:bCs/>
+          <w:color w:val="FFFFFF"/>
+          <w:sz w:val="20"/>
+          <w:szCs w:val="20"/>
+        </w:rPr>
+        <w:br/>
+        <w:t xml:space="preserve">        </w:t>
+      </w:r>
+      <w:r>
+        <w:rPr>
+          <w:rFonts w:ascii="Consolas" w:eastAsia="Times New Roman" w:hAnsi="Consolas" w:cs="Courier New"/>
+          <w:color w:val="67E581"/>
+          <w:sz w:val="20"/>
+          <w:szCs w:val="20"/>
+        </w:rPr>
+        <w:t># Extract the list of preferences from set Y</w:t>
+      </w:r>
+      <w:r>
+        <w:rPr>
+          <w:rFonts w:ascii="Consolas" w:eastAsia="Times New Roman" w:hAnsi="Consolas" w:cs="Courier New"/>
+          <w:color w:val="67E581"/>
+          <w:sz w:val="20"/>
+          <w:szCs w:val="20"/>
+        </w:rPr>
+        <w:br/>
+        <w:t xml:space="preserve">        </w:t>
       </w:r>
       <w:proofErr w:type="spellStart"/>
       <w:r>
@@ -8792,7 +9448,7 @@
           <w:sz w:val="20"/>
           <w:szCs w:val="20"/>
         </w:rPr>
-        <w:t>setX</w:t>
+        <w:t>xPreferences</w:t>
       </w:r>
       <w:proofErr w:type="spellEnd"/>
       <w:r>
@@ -8802,75 +9458,6 @@
           <w:sz w:val="20"/>
           <w:szCs w:val="20"/>
         </w:rPr>
-        <w:br/>
-      </w:r>
-      <w:r>
-        <w:rPr>
-          <w:rFonts w:ascii="Consolas" w:eastAsia="Times New Roman" w:hAnsi="Consolas" w:cs="Courier New"/>
-          <w:color w:val="9BC28E"/>
-          <w:sz w:val="20"/>
-          <w:szCs w:val="20"/>
-        </w:rPr>
-        <w:br/>
-        <w:t xml:space="preserve">    </w:t>
-      </w:r>
-      <w:r>
-        <w:rPr>
-          <w:rFonts w:ascii="Consolas" w:eastAsia="Times New Roman" w:hAnsi="Consolas" w:cs="Courier New"/>
-          <w:color w:val="67E581"/>
-          <w:sz w:val="20"/>
-          <w:szCs w:val="20"/>
-        </w:rPr>
-        <w:t># Declare map to represent current existing matches</w:t>
-      </w:r>
-      <w:r>
-        <w:rPr>
-          <w:rFonts w:ascii="Consolas" w:eastAsia="Times New Roman" w:hAnsi="Consolas" w:cs="Courier New"/>
-          <w:color w:val="67E581"/>
-          <w:sz w:val="20"/>
-          <w:szCs w:val="20"/>
-        </w:rPr>
-        <w:br/>
-        <w:t xml:space="preserve">    # Key: (string) Name of element of set Y</w:t>
-      </w:r>
-      <w:r>
-        <w:rPr>
-          <w:rFonts w:ascii="Consolas" w:eastAsia="Times New Roman" w:hAnsi="Consolas" w:cs="Courier New"/>
-          <w:color w:val="67E581"/>
-          <w:sz w:val="20"/>
-          <w:szCs w:val="20"/>
-        </w:rPr>
-        <w:br/>
-        <w:t xml:space="preserve">    # Value: (string) Name of element of set X</w:t>
-      </w:r>
-      <w:r>
-        <w:rPr>
-          <w:rFonts w:ascii="Consolas" w:eastAsia="Times New Roman" w:hAnsi="Consolas" w:cs="Courier New"/>
-          <w:color w:val="67E581"/>
-          <w:sz w:val="20"/>
-          <w:szCs w:val="20"/>
-        </w:rPr>
-        <w:br/>
-        <w:t xml:space="preserve">    </w:t>
-      </w:r>
-      <w:proofErr w:type="spellStart"/>
-      <w:r>
-        <w:rPr>
-          <w:rFonts w:ascii="Consolas" w:eastAsia="Times New Roman" w:hAnsi="Consolas" w:cs="Courier New"/>
-          <w:color w:val="9BC28E"/>
-          <w:sz w:val="20"/>
-          <w:szCs w:val="20"/>
-        </w:rPr>
-        <w:t>yMatches</w:t>
-      </w:r>
-      <w:proofErr w:type="spellEnd"/>
-      <w:r>
-        <w:rPr>
-          <w:rFonts w:ascii="Consolas" w:eastAsia="Times New Roman" w:hAnsi="Consolas" w:cs="Courier New"/>
-          <w:color w:val="9BC28E"/>
-          <w:sz w:val="20"/>
-          <w:szCs w:val="20"/>
-        </w:rPr>
         <w:t xml:space="preserve"> </w:t>
       </w:r>
       <w:r>
@@ -8887,392 +9474,11 @@
       <w:r>
         <w:rPr>
           <w:rFonts w:ascii="Consolas" w:eastAsia="Times New Roman" w:hAnsi="Consolas" w:cs="Courier New"/>
-          <w:b/>
-          <w:bCs/>
-          <w:color w:val="D8F69C"/>
-          <w:sz w:val="20"/>
-          <w:szCs w:val="20"/>
-        </w:rPr>
-        <w:t>{}</w:t>
-      </w:r>
-      <w:r>
-        <w:rPr>
-          <w:rFonts w:ascii="Consolas" w:eastAsia="Times New Roman" w:hAnsi="Consolas" w:cs="Courier New"/>
-          <w:b/>
-          <w:bCs/>
-          <w:color w:val="D8F69C"/>
-          <w:sz w:val="20"/>
-          <w:szCs w:val="20"/>
-        </w:rPr>
-        <w:br/>
-      </w:r>
-      <w:r>
-        <w:rPr>
-          <w:rFonts w:ascii="Consolas" w:eastAsia="Times New Roman" w:hAnsi="Consolas" w:cs="Courier New"/>
-          <w:b/>
-          <w:bCs/>
-          <w:color w:val="D8F69C"/>
-          <w:sz w:val="20"/>
-          <w:szCs w:val="20"/>
-        </w:rPr>
-        <w:br/>
-        <w:t xml:space="preserve">    </w:t>
-      </w:r>
-      <w:r>
-        <w:rPr>
-          <w:rFonts w:ascii="Consolas" w:eastAsia="Times New Roman" w:hAnsi="Consolas" w:cs="Courier New"/>
-          <w:color w:val="67E581"/>
-          <w:sz w:val="20"/>
-          <w:szCs w:val="20"/>
-        </w:rPr>
-        <w:t># Declare map to represent the currently matched elements of set X</w:t>
-      </w:r>
-      <w:r>
-        <w:rPr>
-          <w:rFonts w:ascii="Consolas" w:eastAsia="Times New Roman" w:hAnsi="Consolas" w:cs="Courier New"/>
-          <w:color w:val="67E581"/>
-          <w:sz w:val="20"/>
-          <w:szCs w:val="20"/>
-        </w:rPr>
-        <w:br/>
-        <w:t xml:space="preserve">    # Key: (integer) Name of element x from set X</w:t>
-      </w:r>
-      <w:r>
-        <w:rPr>
-          <w:rFonts w:ascii="Consolas" w:eastAsia="Times New Roman" w:hAnsi="Consolas" w:cs="Courier New"/>
-          <w:color w:val="67E581"/>
-          <w:sz w:val="20"/>
-          <w:szCs w:val="20"/>
-        </w:rPr>
-        <w:br/>
-        <w:t xml:space="preserve">    # Value: (tuple) Pair including index of x and preferences from set Y of x</w:t>
-      </w:r>
-      <w:r>
-        <w:rPr>
-          <w:rFonts w:ascii="Consolas" w:eastAsia="Times New Roman" w:hAnsi="Consolas" w:cs="Courier New"/>
-          <w:color w:val="67E581"/>
-          <w:sz w:val="20"/>
-          <w:szCs w:val="20"/>
-        </w:rPr>
-        <w:br/>
-        <w:t xml:space="preserve">    </w:t>
-      </w:r>
-      <w:proofErr w:type="spellStart"/>
-      <w:r>
-        <w:rPr>
-          <w:rFonts w:ascii="Consolas" w:eastAsia="Times New Roman" w:hAnsi="Consolas" w:cs="Courier New"/>
-          <w:color w:val="9BC28E"/>
-          <w:sz w:val="20"/>
-          <w:szCs w:val="20"/>
-        </w:rPr>
-        <w:t>xMatched</w:t>
-      </w:r>
-      <w:proofErr w:type="spellEnd"/>
-      <w:r>
-        <w:rPr>
-          <w:rFonts w:ascii="Consolas" w:eastAsia="Times New Roman" w:hAnsi="Consolas" w:cs="Courier New"/>
-          <w:color w:val="9BC28E"/>
-          <w:sz w:val="20"/>
-          <w:szCs w:val="20"/>
-        </w:rPr>
-        <w:t xml:space="preserve"> </w:t>
-      </w:r>
-      <w:r>
-        <w:rPr>
-          <w:rFonts w:ascii="Consolas" w:eastAsia="Times New Roman" w:hAnsi="Consolas" w:cs="Courier New"/>
-          <w:b/>
-          <w:bCs/>
-          <w:color w:val="FFFFFF"/>
-          <w:sz w:val="20"/>
-          <w:szCs w:val="20"/>
-        </w:rPr>
-        <w:t xml:space="preserve">= </w:t>
-      </w:r>
-      <w:r>
-        <w:rPr>
-          <w:rFonts w:ascii="Consolas" w:eastAsia="Times New Roman" w:hAnsi="Consolas" w:cs="Courier New"/>
-          <w:b/>
-          <w:bCs/>
-          <w:color w:val="D8F69C"/>
-          <w:sz w:val="20"/>
-          <w:szCs w:val="20"/>
-        </w:rPr>
-        <w:t>{}</w:t>
-      </w:r>
-      <w:r>
-        <w:rPr>
-          <w:rFonts w:ascii="Consolas" w:eastAsia="Times New Roman" w:hAnsi="Consolas" w:cs="Courier New"/>
-          <w:b/>
-          <w:bCs/>
-          <w:color w:val="D8F69C"/>
-          <w:sz w:val="20"/>
-          <w:szCs w:val="20"/>
-        </w:rPr>
-        <w:br/>
-      </w:r>
-      <w:r>
-        <w:rPr>
-          <w:rFonts w:ascii="Consolas" w:eastAsia="Times New Roman" w:hAnsi="Consolas" w:cs="Courier New"/>
-          <w:b/>
-          <w:bCs/>
-          <w:color w:val="D8F69C"/>
-          <w:sz w:val="20"/>
-          <w:szCs w:val="20"/>
-        </w:rPr>
-        <w:br/>
-        <w:t xml:space="preserve">    </w:t>
-      </w:r>
-      <w:r>
-        <w:rPr>
-          <w:rFonts w:ascii="Consolas" w:eastAsia="Times New Roman" w:hAnsi="Consolas" w:cs="Courier New"/>
-          <w:color w:val="67E581"/>
-          <w:sz w:val="20"/>
-          <w:szCs w:val="20"/>
-        </w:rPr>
-        <w:t># Initialize count of unmatched elements of set X to n</w:t>
-      </w:r>
-      <w:r>
-        <w:rPr>
-          <w:rFonts w:ascii="Consolas" w:eastAsia="Times New Roman" w:hAnsi="Consolas" w:cs="Courier New"/>
-          <w:color w:val="67E581"/>
-          <w:sz w:val="20"/>
-          <w:szCs w:val="20"/>
-        </w:rPr>
-        <w:br/>
-        <w:t xml:space="preserve">    </w:t>
-      </w:r>
-      <w:proofErr w:type="spellStart"/>
-      <w:r>
-        <w:rPr>
-          <w:rFonts w:ascii="Consolas" w:eastAsia="Times New Roman" w:hAnsi="Consolas" w:cs="Courier New"/>
-          <w:color w:val="9BC28E"/>
-          <w:sz w:val="20"/>
-          <w:szCs w:val="20"/>
-        </w:rPr>
-        <w:t>xUnmatchedCount</w:t>
-      </w:r>
-      <w:proofErr w:type="spellEnd"/>
-      <w:r>
-        <w:rPr>
-          <w:rFonts w:ascii="Consolas" w:eastAsia="Times New Roman" w:hAnsi="Consolas" w:cs="Courier New"/>
-          <w:color w:val="9BC28E"/>
-          <w:sz w:val="20"/>
-          <w:szCs w:val="20"/>
-        </w:rPr>
-        <w:t xml:space="preserve"> </w:t>
-      </w:r>
-      <w:r>
-        <w:rPr>
-          <w:rFonts w:ascii="Consolas" w:eastAsia="Times New Roman" w:hAnsi="Consolas" w:cs="Courier New"/>
-          <w:b/>
-          <w:bCs/>
-          <w:color w:val="FFFFFF"/>
-          <w:sz w:val="20"/>
-          <w:szCs w:val="20"/>
-        </w:rPr>
-        <w:t xml:space="preserve">= </w:t>
-      </w:r>
-      <w:r>
-        <w:rPr>
-          <w:rFonts w:ascii="Consolas" w:eastAsia="Times New Roman" w:hAnsi="Consolas" w:cs="Courier New"/>
-          <w:color w:val="9BC28E"/>
-          <w:sz w:val="20"/>
-          <w:szCs w:val="20"/>
-        </w:rPr>
-        <w:t>n</w:t>
-      </w:r>
-      <w:r>
-        <w:rPr>
-          <w:rFonts w:ascii="Consolas" w:eastAsia="Times New Roman" w:hAnsi="Consolas" w:cs="Courier New"/>
-          <w:color w:val="9BC28E"/>
-          <w:sz w:val="20"/>
-          <w:szCs w:val="20"/>
-        </w:rPr>
-        <w:br/>
-      </w:r>
-      <w:r>
-        <w:rPr>
-          <w:rFonts w:ascii="Consolas" w:eastAsia="Times New Roman" w:hAnsi="Consolas" w:cs="Courier New"/>
-          <w:color w:val="9BC28E"/>
-          <w:sz w:val="20"/>
-          <w:szCs w:val="20"/>
-        </w:rPr>
-        <w:br/>
-        <w:t xml:space="preserve">    </w:t>
-      </w:r>
-      <w:r>
-        <w:rPr>
-          <w:rFonts w:ascii="Consolas" w:eastAsia="Times New Roman" w:hAnsi="Consolas" w:cs="Courier New"/>
-          <w:color w:val="67E581"/>
-          <w:sz w:val="20"/>
-          <w:szCs w:val="20"/>
-        </w:rPr>
-        <w:t># While there are still unmatched elements of set X</w:t>
-      </w:r>
-      <w:r>
-        <w:rPr>
-          <w:rFonts w:ascii="Consolas" w:eastAsia="Times New Roman" w:hAnsi="Consolas" w:cs="Courier New"/>
-          <w:color w:val="67E581"/>
-          <w:sz w:val="20"/>
-          <w:szCs w:val="20"/>
-        </w:rPr>
-        <w:br/>
-        <w:t xml:space="preserve">    </w:t>
-      </w:r>
-      <w:r>
-        <w:rPr>
-          <w:rFonts w:ascii="Consolas" w:eastAsia="Times New Roman" w:hAnsi="Consolas" w:cs="Courier New"/>
-          <w:b/>
-          <w:bCs/>
-          <w:color w:val="CC9900"/>
-          <w:sz w:val="20"/>
-          <w:szCs w:val="20"/>
-        </w:rPr>
-        <w:t xml:space="preserve">while </w:t>
-      </w:r>
-      <w:proofErr w:type="spellStart"/>
-      <w:r>
-        <w:rPr>
-          <w:rFonts w:ascii="Consolas" w:eastAsia="Times New Roman" w:hAnsi="Consolas" w:cs="Courier New"/>
-          <w:color w:val="9BC28E"/>
-          <w:sz w:val="20"/>
-          <w:szCs w:val="20"/>
-        </w:rPr>
-        <w:t>xUnmatchedCount</w:t>
-      </w:r>
-      <w:proofErr w:type="spellEnd"/>
-      <w:r>
-        <w:rPr>
-          <w:rFonts w:ascii="Consolas" w:eastAsia="Times New Roman" w:hAnsi="Consolas" w:cs="Courier New"/>
-          <w:color w:val="9BC28E"/>
-          <w:sz w:val="20"/>
-          <w:szCs w:val="20"/>
-        </w:rPr>
-        <w:t xml:space="preserve"> </w:t>
-      </w:r>
-      <w:r>
-        <w:rPr>
-          <w:rFonts w:ascii="Consolas" w:eastAsia="Times New Roman" w:hAnsi="Consolas" w:cs="Courier New"/>
-          <w:b/>
-          <w:bCs/>
-          <w:color w:val="FFFFFF"/>
-          <w:sz w:val="20"/>
-          <w:szCs w:val="20"/>
-        </w:rPr>
-        <w:t xml:space="preserve">&gt; </w:t>
-      </w:r>
-      <w:r>
-        <w:rPr>
-          <w:rFonts w:ascii="Consolas" w:eastAsia="Times New Roman" w:hAnsi="Consolas" w:cs="Courier New"/>
-          <w:color w:val="F971BB"/>
-          <w:sz w:val="20"/>
-          <w:szCs w:val="20"/>
-        </w:rPr>
-        <w:t>0</w:t>
-      </w:r>
-      <w:r>
-        <w:rPr>
-          <w:rFonts w:ascii="Consolas" w:eastAsia="Times New Roman" w:hAnsi="Consolas" w:cs="Courier New"/>
-          <w:b/>
-          <w:bCs/>
-          <w:color w:val="FFFFFF"/>
-          <w:sz w:val="20"/>
-          <w:szCs w:val="20"/>
-        </w:rPr>
-        <w:t>:</w:t>
-      </w:r>
-      <w:r>
-        <w:rPr>
-          <w:rFonts w:ascii="Consolas" w:eastAsia="Times New Roman" w:hAnsi="Consolas" w:cs="Courier New"/>
-          <w:b/>
-          <w:bCs/>
-          <w:color w:val="FFFFFF"/>
-          <w:sz w:val="20"/>
-          <w:szCs w:val="20"/>
-        </w:rPr>
-        <w:br/>
-        <w:t xml:space="preserve">        </w:t>
-      </w:r>
-      <w:r>
-        <w:rPr>
-          <w:rFonts w:ascii="Consolas" w:eastAsia="Times New Roman" w:hAnsi="Consolas" w:cs="Courier New"/>
-          <w:color w:val="67E581"/>
-          <w:sz w:val="20"/>
-          <w:szCs w:val="20"/>
-        </w:rPr>
-        <w:t># Get the first unmatched element x of set X</w:t>
-      </w:r>
-      <w:r>
-        <w:rPr>
-          <w:rFonts w:ascii="Consolas" w:eastAsia="Times New Roman" w:hAnsi="Consolas" w:cs="Courier New"/>
-          <w:color w:val="67E581"/>
-          <w:sz w:val="20"/>
-          <w:szCs w:val="20"/>
-        </w:rPr>
-        <w:br/>
-        <w:t xml:space="preserve">        </w:t>
-      </w:r>
-      <w:r>
-        <w:rPr>
-          <w:rFonts w:ascii="Consolas" w:eastAsia="Times New Roman" w:hAnsi="Consolas" w:cs="Courier New"/>
-          <w:color w:val="9BC28E"/>
-          <w:sz w:val="20"/>
-          <w:szCs w:val="20"/>
-        </w:rPr>
-        <w:t xml:space="preserve">xTuple </w:t>
-      </w:r>
-      <w:r>
-        <w:rPr>
-          <w:rFonts w:ascii="Consolas" w:eastAsia="Times New Roman" w:hAnsi="Consolas" w:cs="Courier New"/>
-          <w:b/>
-          <w:bCs/>
-          <w:color w:val="FFFFFF"/>
-          <w:sz w:val="20"/>
-          <w:szCs w:val="20"/>
-        </w:rPr>
-        <w:t xml:space="preserve">= </w:t>
-      </w:r>
-      <w:r>
-        <w:rPr>
-          <w:rFonts w:ascii="Consolas" w:eastAsia="Times New Roman" w:hAnsi="Consolas" w:cs="Courier New"/>
-          <w:color w:val="00CCCC"/>
-          <w:sz w:val="20"/>
-          <w:szCs w:val="20"/>
-        </w:rPr>
-        <w:t>list</w:t>
-      </w:r>
-      <w:r>
-        <w:rPr>
-          <w:rFonts w:ascii="Consolas" w:eastAsia="Times New Roman" w:hAnsi="Consolas" w:cs="Courier New"/>
-          <w:b/>
-          <w:bCs/>
-          <w:color w:val="9BC28E"/>
-          <w:sz w:val="20"/>
-          <w:szCs w:val="20"/>
-        </w:rPr>
-        <w:t>(</w:t>
-      </w:r>
-      <w:proofErr w:type="spellStart"/>
-      <w:r>
-        <w:rPr>
-          <w:rFonts w:ascii="Consolas" w:eastAsia="Times New Roman" w:hAnsi="Consolas" w:cs="Courier New"/>
-          <w:color w:val="9BC28E"/>
-          <w:sz w:val="20"/>
-          <w:szCs w:val="20"/>
-        </w:rPr>
-        <w:t>xUnmatched.items</w:t>
-      </w:r>
-      <w:proofErr w:type="spellEnd"/>
-      <w:r>
-        <w:rPr>
-          <w:rFonts w:ascii="Consolas" w:eastAsia="Times New Roman" w:hAnsi="Consolas" w:cs="Courier New"/>
-          <w:b/>
-          <w:bCs/>
-          <w:color w:val="9BC28E"/>
-          <w:sz w:val="20"/>
-          <w:szCs w:val="20"/>
-        </w:rPr>
-        <w:t>())</w:t>
+          <w:color w:val="9BC28E"/>
+          <w:sz w:val="20"/>
+          <w:szCs w:val="20"/>
+        </w:rPr>
+        <w:t>xTuple</w:t>
       </w:r>
       <w:r>
         <w:rPr>
@@ -9284,352 +9490,6 @@
           <w:szCs w:val="20"/>
         </w:rPr>
         <w:t>[</w:t>
-      </w:r>
-      <w:r>
-        <w:rPr>
-          <w:rFonts w:ascii="Consolas" w:eastAsia="Times New Roman" w:hAnsi="Consolas" w:cs="Courier New"/>
-          <w:color w:val="F971BB"/>
-          <w:sz w:val="20"/>
-          <w:szCs w:val="20"/>
-        </w:rPr>
-        <w:t>0</w:t>
-      </w:r>
-      <w:r>
-        <w:rPr>
-          <w:rFonts w:ascii="Consolas" w:eastAsia="Times New Roman" w:hAnsi="Consolas" w:cs="Courier New"/>
-          <w:b/>
-          <w:bCs/>
-          <w:color w:val="FFFFFF"/>
-          <w:sz w:val="20"/>
-          <w:szCs w:val="20"/>
-        </w:rPr>
-        <w:t>]</w:t>
-      </w:r>
-      <w:r>
-        <w:rPr>
-          <w:rFonts w:ascii="Consolas" w:eastAsia="Times New Roman" w:hAnsi="Consolas" w:cs="Courier New"/>
-          <w:b/>
-          <w:bCs/>
-          <w:color w:val="FFFFFF"/>
-          <w:sz w:val="20"/>
-          <w:szCs w:val="20"/>
-        </w:rPr>
-        <w:br/>
-        <w:t xml:space="preserve">        </w:t>
-      </w:r>
-      <w:r>
-        <w:rPr>
-          <w:rFonts w:ascii="Consolas" w:eastAsia="Times New Roman" w:hAnsi="Consolas" w:cs="Courier New"/>
-          <w:color w:val="67E581"/>
-          <w:sz w:val="20"/>
-          <w:szCs w:val="20"/>
-        </w:rPr>
-        <w:t># Extract the name of x</w:t>
-      </w:r>
-      <w:r>
-        <w:rPr>
-          <w:rFonts w:ascii="Consolas" w:eastAsia="Times New Roman" w:hAnsi="Consolas" w:cs="Courier New"/>
-          <w:color w:val="67E581"/>
-          <w:sz w:val="20"/>
-          <w:szCs w:val="20"/>
-        </w:rPr>
-        <w:br/>
-        <w:t xml:space="preserve">        </w:t>
-      </w:r>
-      <w:proofErr w:type="spellStart"/>
-      <w:r>
-        <w:rPr>
-          <w:rFonts w:ascii="Consolas" w:eastAsia="Times New Roman" w:hAnsi="Consolas" w:cs="Courier New"/>
-          <w:color w:val="9BC28E"/>
-          <w:sz w:val="20"/>
-          <w:szCs w:val="20"/>
-        </w:rPr>
-        <w:t>x</w:t>
-      </w:r>
-      <w:proofErr w:type="spellEnd"/>
-      <w:r>
-        <w:rPr>
-          <w:rFonts w:ascii="Consolas" w:eastAsia="Times New Roman" w:hAnsi="Consolas" w:cs="Courier New"/>
-          <w:color w:val="9BC28E"/>
-          <w:sz w:val="20"/>
-          <w:szCs w:val="20"/>
-        </w:rPr>
-        <w:t xml:space="preserve"> </w:t>
-      </w:r>
-      <w:r>
-        <w:rPr>
-          <w:rFonts w:ascii="Consolas" w:eastAsia="Times New Roman" w:hAnsi="Consolas" w:cs="Courier New"/>
-          <w:b/>
-          <w:bCs/>
-          <w:color w:val="FFFFFF"/>
-          <w:sz w:val="20"/>
-          <w:szCs w:val="20"/>
-        </w:rPr>
-        <w:t xml:space="preserve">= </w:t>
-      </w:r>
-      <w:r>
-        <w:rPr>
-          <w:rFonts w:ascii="Consolas" w:eastAsia="Times New Roman" w:hAnsi="Consolas" w:cs="Courier New"/>
-          <w:color w:val="9BC28E"/>
-          <w:sz w:val="20"/>
-          <w:szCs w:val="20"/>
-        </w:rPr>
-        <w:t>xTuple</w:t>
-      </w:r>
-      <w:r>
-        <w:rPr>
-          <w:rFonts w:ascii="Consolas" w:eastAsia="Times New Roman" w:hAnsi="Consolas" w:cs="Courier New"/>
-          <w:b/>
-          <w:bCs/>
-          <w:color w:val="FFFFFF"/>
-          <w:sz w:val="20"/>
-          <w:szCs w:val="20"/>
-        </w:rPr>
-        <w:t>[</w:t>
-      </w:r>
-      <w:r>
-        <w:rPr>
-          <w:rFonts w:ascii="Consolas" w:eastAsia="Times New Roman" w:hAnsi="Consolas" w:cs="Courier New"/>
-          <w:color w:val="F971BB"/>
-          <w:sz w:val="20"/>
-          <w:szCs w:val="20"/>
-        </w:rPr>
-        <w:t>0</w:t>
-      </w:r>
-      <w:r>
-        <w:rPr>
-          <w:rFonts w:ascii="Consolas" w:eastAsia="Times New Roman" w:hAnsi="Consolas" w:cs="Courier New"/>
-          <w:b/>
-          <w:bCs/>
-          <w:color w:val="FFFFFF"/>
-          <w:sz w:val="20"/>
-          <w:szCs w:val="20"/>
-        </w:rPr>
-        <w:t>]</w:t>
-      </w:r>
-      <w:r>
-        <w:rPr>
-          <w:rFonts w:ascii="Consolas" w:eastAsia="Times New Roman" w:hAnsi="Consolas" w:cs="Courier New"/>
-          <w:b/>
-          <w:bCs/>
-          <w:color w:val="FFFFFF"/>
-          <w:sz w:val="20"/>
-          <w:szCs w:val="20"/>
-        </w:rPr>
-        <w:br/>
-        <w:t xml:space="preserve">        </w:t>
-      </w:r>
-      <w:r>
-        <w:rPr>
-          <w:rFonts w:ascii="Consolas" w:eastAsia="Times New Roman" w:hAnsi="Consolas" w:cs="Courier New"/>
-          <w:color w:val="67E581"/>
-          <w:sz w:val="20"/>
-          <w:szCs w:val="20"/>
-        </w:rPr>
-        <w:t># Get index of x</w:t>
-      </w:r>
-      <w:r>
-        <w:rPr>
-          <w:rFonts w:ascii="Consolas" w:eastAsia="Times New Roman" w:hAnsi="Consolas" w:cs="Courier New"/>
-          <w:color w:val="67E581"/>
-          <w:sz w:val="20"/>
-          <w:szCs w:val="20"/>
-        </w:rPr>
-        <w:br/>
-        <w:t xml:space="preserve">        </w:t>
-      </w:r>
-      <w:proofErr w:type="spellStart"/>
-      <w:r>
-        <w:rPr>
-          <w:rFonts w:ascii="Consolas" w:eastAsia="Times New Roman" w:hAnsi="Consolas" w:cs="Courier New"/>
-          <w:color w:val="72737A"/>
-          <w:sz w:val="20"/>
-          <w:szCs w:val="20"/>
-        </w:rPr>
-        <w:t>xIndex</w:t>
-      </w:r>
-      <w:proofErr w:type="spellEnd"/>
-      <w:r>
-        <w:rPr>
-          <w:rFonts w:ascii="Consolas" w:eastAsia="Times New Roman" w:hAnsi="Consolas" w:cs="Courier New"/>
-          <w:color w:val="72737A"/>
-          <w:sz w:val="20"/>
-          <w:szCs w:val="20"/>
-        </w:rPr>
-        <w:t xml:space="preserve"> </w:t>
-      </w:r>
-      <w:r>
-        <w:rPr>
-          <w:rFonts w:ascii="Consolas" w:eastAsia="Times New Roman" w:hAnsi="Consolas" w:cs="Courier New"/>
-          <w:b/>
-          <w:bCs/>
-          <w:color w:val="FFFFFF"/>
-          <w:sz w:val="20"/>
-          <w:szCs w:val="20"/>
-        </w:rPr>
-        <w:t xml:space="preserve">= </w:t>
-      </w:r>
-      <w:r>
-        <w:rPr>
-          <w:rFonts w:ascii="Consolas" w:eastAsia="Times New Roman" w:hAnsi="Consolas" w:cs="Courier New"/>
-          <w:color w:val="9BC28E"/>
-          <w:sz w:val="20"/>
-          <w:szCs w:val="20"/>
-        </w:rPr>
-        <w:t>xTuple</w:t>
-      </w:r>
-      <w:r>
-        <w:rPr>
-          <w:rFonts w:ascii="Consolas" w:eastAsia="Times New Roman" w:hAnsi="Consolas" w:cs="Courier New"/>
-          <w:b/>
-          <w:bCs/>
-          <w:color w:val="FFFFFF"/>
-          <w:sz w:val="20"/>
-          <w:szCs w:val="20"/>
-        </w:rPr>
-        <w:t>[</w:t>
-      </w:r>
-      <w:r>
-        <w:rPr>
-          <w:rFonts w:ascii="Consolas" w:eastAsia="Times New Roman" w:hAnsi="Consolas" w:cs="Courier New"/>
-          <w:color w:val="F971BB"/>
-          <w:sz w:val="20"/>
-          <w:szCs w:val="20"/>
-        </w:rPr>
-        <w:t>1</w:t>
-      </w:r>
-      <w:r>
-        <w:rPr>
-          <w:rFonts w:ascii="Consolas" w:eastAsia="Times New Roman" w:hAnsi="Consolas" w:cs="Courier New"/>
-          <w:b/>
-          <w:bCs/>
-          <w:color w:val="FFFFFF"/>
-          <w:sz w:val="20"/>
-          <w:szCs w:val="20"/>
-        </w:rPr>
-        <w:t>][</w:t>
-      </w:r>
-      <w:r>
-        <w:rPr>
-          <w:rFonts w:ascii="Consolas" w:eastAsia="Times New Roman" w:hAnsi="Consolas" w:cs="Courier New"/>
-          <w:color w:val="F971BB"/>
-          <w:sz w:val="20"/>
-          <w:szCs w:val="20"/>
-        </w:rPr>
-        <w:t>0</w:t>
-      </w:r>
-      <w:r>
-        <w:rPr>
-          <w:rFonts w:ascii="Consolas" w:eastAsia="Times New Roman" w:hAnsi="Consolas" w:cs="Courier New"/>
-          <w:b/>
-          <w:bCs/>
-          <w:color w:val="FFFFFF"/>
-          <w:sz w:val="20"/>
-          <w:szCs w:val="20"/>
-        </w:rPr>
-        <w:t>]</w:t>
-      </w:r>
-      <w:r>
-        <w:rPr>
-          <w:rFonts w:ascii="Consolas" w:eastAsia="Times New Roman" w:hAnsi="Consolas" w:cs="Courier New"/>
-          <w:b/>
-          <w:bCs/>
-          <w:color w:val="FFFFFF"/>
-          <w:sz w:val="20"/>
-          <w:szCs w:val="20"/>
-        </w:rPr>
-        <w:br/>
-        <w:t xml:space="preserve">        </w:t>
-      </w:r>
-      <w:r>
-        <w:rPr>
-          <w:rFonts w:ascii="Consolas" w:eastAsia="Times New Roman" w:hAnsi="Consolas" w:cs="Courier New"/>
-          <w:color w:val="67E581"/>
-          <w:sz w:val="20"/>
-          <w:szCs w:val="20"/>
-        </w:rPr>
-        <w:t># Extract the list of preferences from set Y</w:t>
-      </w:r>
-      <w:r>
-        <w:rPr>
-          <w:rFonts w:ascii="Consolas" w:eastAsia="Times New Roman" w:hAnsi="Consolas" w:cs="Courier New"/>
-          <w:color w:val="67E581"/>
-          <w:sz w:val="20"/>
-          <w:szCs w:val="20"/>
-        </w:rPr>
-        <w:br/>
-        <w:t xml:space="preserve">        </w:t>
-      </w:r>
-      <w:proofErr w:type="spellStart"/>
-      <w:r>
-        <w:rPr>
-          <w:rFonts w:ascii="Consolas" w:eastAsia="Times New Roman" w:hAnsi="Consolas" w:cs="Courier New"/>
-          <w:color w:val="9BC28E"/>
-          <w:sz w:val="20"/>
-          <w:szCs w:val="20"/>
-        </w:rPr>
-        <w:t>xPreferences</w:t>
-      </w:r>
-      <w:proofErr w:type="spellEnd"/>
-      <w:r>
-        <w:rPr>
-          <w:rFonts w:ascii="Consolas" w:eastAsia="Times New Roman" w:hAnsi="Consolas" w:cs="Courier New"/>
-          <w:color w:val="9BC28E"/>
-          <w:sz w:val="20"/>
-          <w:szCs w:val="20"/>
-        </w:rPr>
-        <w:t xml:space="preserve"> </w:t>
-      </w:r>
-      <w:r>
-        <w:rPr>
-          <w:rFonts w:ascii="Consolas" w:eastAsia="Times New Roman" w:hAnsi="Consolas" w:cs="Courier New"/>
-          <w:b/>
-          <w:bCs/>
-          <w:color w:val="FFFFFF"/>
-          <w:sz w:val="20"/>
-          <w:szCs w:val="20"/>
-        </w:rPr>
-        <w:t xml:space="preserve">= </w:t>
-      </w:r>
-      <w:r>
-        <w:rPr>
-          <w:rFonts w:ascii="Consolas" w:eastAsia="Times New Roman" w:hAnsi="Consolas" w:cs="Courier New"/>
-          <w:color w:val="9BC28E"/>
-          <w:sz w:val="20"/>
-          <w:szCs w:val="20"/>
-        </w:rPr>
-        <w:t>xTuple</w:t>
-      </w:r>
-      <w:r>
-        <w:rPr>
-          <w:rFonts w:ascii="Consolas" w:eastAsia="Times New Roman" w:hAnsi="Consolas" w:cs="Courier New"/>
-          <w:b/>
-          <w:bCs/>
-          <w:color w:val="FFFFFF"/>
-          <w:sz w:val="20"/>
-          <w:szCs w:val="20"/>
-        </w:rPr>
-        <w:t>[</w:t>
-      </w:r>
-      <w:r>
-        <w:rPr>
-          <w:rFonts w:ascii="Consolas" w:eastAsia="Times New Roman" w:hAnsi="Consolas" w:cs="Courier New"/>
-          <w:color w:val="F971BB"/>
-          <w:sz w:val="20"/>
-          <w:szCs w:val="20"/>
-        </w:rPr>
-        <w:t>1</w:t>
-      </w:r>
-      <w:r>
-        <w:rPr>
-          <w:rFonts w:ascii="Consolas" w:eastAsia="Times New Roman" w:hAnsi="Consolas" w:cs="Courier New"/>
-          <w:b/>
-          <w:bCs/>
-          <w:color w:val="FFFFFF"/>
-          <w:sz w:val="20"/>
-          <w:szCs w:val="20"/>
-        </w:rPr>
-        <w:t>][</w:t>
       </w:r>
       <w:r>
         <w:rPr>

</xml_diff>